<commit_message>
add green flag code and movie
</commit_message>
<xml_diff>
--- a/Notes for Android course.docx
+++ b/Notes for Android course.docx
@@ -245,6 +245,61 @@
       </w:hyperlink>
     </w:p>
     <w:p/>
+    <w:p>
+      <w:r>
+        <w:t>Wednesday</w:t>
+      </w:r>
+    </w:p>
+    <w:p/>
+    <w:p>
+      <w:proofErr w:type="spellStart"/>
+      <w:r>
+        <w:t>Viewgroups</w:t>
+      </w:r>
+      <w:proofErr w:type="spellEnd"/>
+    </w:p>
+    <w:p/>
+    <w:p>
+      <w:r>
+        <w:t>Alignment is essential</w:t>
+      </w:r>
+    </w:p>
+    <w:p/>
+    <w:p>
+      <w:r>
+        <w:t xml:space="preserve">1 </w:t>
+      </w:r>
+      <w:proofErr w:type="spellStart"/>
+      <w:r>
+        <w:t>LinearLayout</w:t>
+      </w:r>
+      <w:proofErr w:type="spellEnd"/>
+    </w:p>
+    <w:p>
+      <w:r>
+        <w:t xml:space="preserve">2 </w:t>
+      </w:r>
+      <w:proofErr w:type="spellStart"/>
+      <w:r>
+        <w:t>RelativeLayout</w:t>
+      </w:r>
+      <w:proofErr w:type="spellEnd"/>
+    </w:p>
+    <w:p>
+      <w:r>
+        <w:t xml:space="preserve">3 </w:t>
+      </w:r>
+      <w:proofErr w:type="spellStart"/>
+      <w:r>
+        <w:t>ConstraintLayout</w:t>
+      </w:r>
+      <w:proofErr w:type="spellEnd"/>
+    </w:p>
+    <w:p>
+      <w:r>
+        <w:t>4 Coordinatorlayout</w:t>
+      </w:r>
+    </w:p>
     <w:sectPr>
       <w:pgSz w:w="11900" w:h="16840"/>
       <w:pgMar w:top="1440" w:right="1440" w:bottom="1440" w:left="1440" w:header="708" w:footer="708" w:gutter="0"/>

</xml_diff>

<commit_message>
codelab for android navigation
</commit_message>
<xml_diff>
--- a/Notes for Android course.docx
+++ b/Notes for Android course.docx
@@ -7,7 +7,15 @@
         <w:t>Notes – 21 / 09 / 2020</w:t>
       </w:r>
       <w:r>
-        <w:t xml:space="preserve"> – Klapesh training</w:t>
+        <w:t xml:space="preserve"> – </w:t>
+      </w:r>
+      <w:proofErr w:type="spellStart"/>
+      <w:r>
+        <w:t>Klapesh</w:t>
+      </w:r>
+      <w:proofErr w:type="spellEnd"/>
+      <w:r>
+        <w:t xml:space="preserve"> training</w:t>
       </w:r>
     </w:p>
     <w:p/>
@@ -16,10 +24,23 @@
         <w:t>Activities and Intents</w:t>
       </w:r>
       <w:r>
-        <w:t xml:space="preserve"> – Codelab </w:t>
-      </w:r>
-      <w:r>
-        <w:t>excercises and fundamental concepts</w:t>
+        <w:t xml:space="preserve"> – </w:t>
+      </w:r>
+      <w:proofErr w:type="spellStart"/>
+      <w:r>
+        <w:t>Codelab</w:t>
+      </w:r>
+      <w:proofErr w:type="spellEnd"/>
+      <w:r>
+        <w:t xml:space="preserve"> </w:t>
+      </w:r>
+      <w:proofErr w:type="spellStart"/>
+      <w:r>
+        <w:t>excercises</w:t>
+      </w:r>
+      <w:proofErr w:type="spellEnd"/>
+      <w:r>
+        <w:t xml:space="preserve"> and fundamental concepts</w:t>
       </w:r>
     </w:p>
     <w:p>
@@ -236,9 +257,11 @@
     </w:p>
     <w:p/>
     <w:p>
+      <w:proofErr w:type="spellStart"/>
       <w:r>
         <w:t>Viewgroups</w:t>
       </w:r>
+      <w:proofErr w:type="spellEnd"/>
     </w:p>
     <w:p/>
     <w:p>
@@ -249,23 +272,43 @@
     <w:p/>
     <w:p>
       <w:r>
-        <w:t>1 LinearLayout</w:t>
-      </w:r>
-    </w:p>
-    <w:p>
-      <w:r>
-        <w:t>2 RelativeLayout</w:t>
-      </w:r>
-    </w:p>
-    <w:p>
-      <w:r>
-        <w:t>3 ConstraintLayout</w:t>
-      </w:r>
-    </w:p>
-    <w:p>
-      <w:r>
-        <w:t>4 Coordinatorlayout</w:t>
-      </w:r>
+        <w:t xml:space="preserve">1 </w:t>
+      </w:r>
+      <w:proofErr w:type="spellStart"/>
+      <w:r>
+        <w:t>LinearLayout</w:t>
+      </w:r>
+      <w:proofErr w:type="spellEnd"/>
+    </w:p>
+    <w:p>
+      <w:r>
+        <w:t xml:space="preserve">2 </w:t>
+      </w:r>
+      <w:proofErr w:type="spellStart"/>
+      <w:r>
+        <w:t>RelativeLayout</w:t>
+      </w:r>
+      <w:proofErr w:type="spellEnd"/>
+    </w:p>
+    <w:p>
+      <w:r>
+        <w:t xml:space="preserve">3 </w:t>
+      </w:r>
+      <w:proofErr w:type="spellStart"/>
+      <w:r>
+        <w:t>ConstraintLayout</w:t>
+      </w:r>
+      <w:proofErr w:type="spellEnd"/>
+    </w:p>
+    <w:p>
+      <w:r>
+        <w:t xml:space="preserve">4 </w:t>
+      </w:r>
+      <w:proofErr w:type="spellStart"/>
+      <w:r>
+        <w:t>Coordinatorlayout</w:t>
+      </w:r>
+      <w:proofErr w:type="spellEnd"/>
     </w:p>
     <w:p/>
     <w:p>
@@ -277,7 +320,23 @@
         </w:numPr>
       </w:pPr>
       <w:r>
-        <w:t>Dataset =&gt; Adapter -&gt; UI (Recycleview, listview or spinner)</w:t>
+        <w:t>Dataset =&gt; Adapter -&gt; UI (</w:t>
+      </w:r>
+      <w:proofErr w:type="spellStart"/>
+      <w:r>
+        <w:t>Recycleview</w:t>
+      </w:r>
+      <w:proofErr w:type="spellEnd"/>
+      <w:r>
+        <w:t xml:space="preserve">, </w:t>
+      </w:r>
+      <w:proofErr w:type="spellStart"/>
+      <w:r>
+        <w:t>listview</w:t>
+      </w:r>
+      <w:proofErr w:type="spellEnd"/>
+      <w:r>
+        <w:t xml:space="preserve"> or spinner)</w:t>
       </w:r>
     </w:p>
     <w:p>
@@ -371,9 +430,11 @@
     </w:p>
     <w:p/>
     <w:p>
+      <w:proofErr w:type="spellStart"/>
       <w:r>
         <w:t>RunOnUIthread</w:t>
       </w:r>
+      <w:proofErr w:type="spellEnd"/>
     </w:p>
     <w:p>
       <w:r>
@@ -381,8 +442,214 @@
       </w:r>
     </w:p>
     <w:p>
-      <w:r>
-        <w:t>Run()</w:t>
+      <w:proofErr w:type="gramStart"/>
+      <w:r>
+        <w:t>Run(</w:t>
+      </w:r>
+      <w:proofErr w:type="gramEnd"/>
+      <w:r>
+        <w:t>)</w:t>
+      </w:r>
+    </w:p>
+    <w:p/>
+    <w:p/>
+    <w:p/>
+    <w:p/>
+    <w:p/>
+    <w:p/>
+    <w:p/>
+    <w:p/>
+    <w:p>
+      <w:r>
+        <w:lastRenderedPageBreak/>
+        <w:t>Week 2) 28/09/2020</w:t>
+      </w:r>
+    </w:p>
+    <w:p/>
+    <w:p>
+      <w:r>
+        <w:t>Recycler View</w:t>
+      </w:r>
+    </w:p>
+    <w:p/>
+    <w:p>
+      <w:proofErr w:type="spellStart"/>
+      <w:r>
+        <w:t>Zepplin</w:t>
+      </w:r>
+      <w:proofErr w:type="spellEnd"/>
+    </w:p>
+    <w:p>
+      <w:r>
+        <w:t>Stencil</w:t>
+      </w:r>
+    </w:p>
+    <w:p>
+      <w:r>
+        <w:t>Material design</w:t>
+      </w:r>
+    </w:p>
+    <w:p/>
+    <w:p>
+      <w:r>
+        <w:t>Fragments</w:t>
+      </w:r>
+    </w:p>
+    <w:p>
+      <w:r>
+        <w:t>Activities the mother of fragments</w:t>
+      </w:r>
+    </w:p>
+    <w:p>
+      <w:r>
+        <w:t>1 activity and only fragments</w:t>
+      </w:r>
+    </w:p>
+    <w:p>
+      <w:r>
+        <w:t xml:space="preserve">Fragments for tabs or </w:t>
+      </w:r>
+      <w:r>
+        <w:t>user information or scroll tab in an application.</w:t>
+      </w:r>
+    </w:p>
+    <w:p/>
+    <w:p>
+      <w:r>
+        <w:t>See slides</w:t>
+      </w:r>
+    </w:p>
+    <w:p/>
+    <w:p>
+      <w:r>
+        <w:t xml:space="preserve">Place in enclosing layout or </w:t>
+      </w:r>
+      <w:proofErr w:type="spellStart"/>
+      <w:r>
+        <w:t>viewgroup</w:t>
+      </w:r>
+      <w:proofErr w:type="spellEnd"/>
+    </w:p>
+    <w:p>
+      <w:r>
+        <w:t>Add dynamically</w:t>
+      </w:r>
+    </w:p>
+    <w:p>
+      <w:r>
+        <w:t xml:space="preserve">2 friends </w:t>
+      </w:r>
+      <w:proofErr w:type="spellStart"/>
+      <w:r>
+        <w:t>getSupportFragmentManager</w:t>
+      </w:r>
+      <w:proofErr w:type="spellEnd"/>
+    </w:p>
+    <w:p>
+      <w:r>
+        <w:t xml:space="preserve">Add a fragment to the container </w:t>
+      </w:r>
+    </w:p>
+    <w:p>
+      <w:r>
+        <w:t>Commit</w:t>
+      </w:r>
+    </w:p>
+    <w:p/>
+    <w:p>
+      <w:r>
+        <w:t>Special keys for creating keywords</w:t>
+      </w:r>
+      <w:r>
+        <w:t xml:space="preserve"> in android studio</w:t>
+      </w:r>
+    </w:p>
+    <w:p>
+      <w:r>
+        <w:t xml:space="preserve">Try implementing as many as these as possible </w:t>
+      </w:r>
+    </w:p>
+    <w:p>
+      <w:r>
+        <w:t>https://developer.android.com/studio/intro/keyboard-shortcuts</w:t>
+      </w:r>
+    </w:p>
+    <w:p/>
+    <w:p>
+      <w:proofErr w:type="spellStart"/>
+      <w:proofErr w:type="gramStart"/>
+      <w:r>
+        <w:t>On</w:t>
+      </w:r>
+      <w:r>
+        <w:t>C</w:t>
+      </w:r>
+      <w:r>
+        <w:t>reate</w:t>
+      </w:r>
+      <w:r>
+        <w:t>v</w:t>
+      </w:r>
+      <w:r>
+        <w:t>iew</w:t>
+      </w:r>
+      <w:proofErr w:type="spellEnd"/>
+      <w:r>
+        <w:t>(</w:t>
+      </w:r>
+      <w:proofErr w:type="gramEnd"/>
+      <w:r>
+        <w:t>) for initialisation</w:t>
+      </w:r>
+    </w:p>
+    <w:p>
+      <w:proofErr w:type="spellStart"/>
+      <w:proofErr w:type="gramStart"/>
+      <w:r>
+        <w:t>On</w:t>
+      </w:r>
+      <w:r>
+        <w:t>V</w:t>
+      </w:r>
+      <w:r>
+        <w:t>iew</w:t>
+      </w:r>
+      <w:r>
+        <w:t>C</w:t>
+      </w:r>
+      <w:r>
+        <w:t>reated</w:t>
+      </w:r>
+      <w:proofErr w:type="spellEnd"/>
+      <w:r>
+        <w:t>(</w:t>
+      </w:r>
+      <w:proofErr w:type="gramEnd"/>
+      <w:r>
+        <w:t>)</w:t>
+      </w:r>
+      <w:r>
+        <w:t xml:space="preserve"> </w:t>
+      </w:r>
+      <w:r>
+        <w:t>initialize UI components</w:t>
+      </w:r>
+    </w:p>
+    <w:p/>
+    <w:p>
+      <w:r>
+        <w:t>Fragment to Fragment communication via the. Main activity via an interface</w:t>
+      </w:r>
+    </w:p>
+    <w:p/>
+    <w:p>
+      <w:proofErr w:type="spellStart"/>
+      <w:r>
+        <w:t>Navgraph</w:t>
+      </w:r>
+      <w:proofErr w:type="spellEnd"/>
+      <w:r>
+        <w:t xml:space="preserve"> is a nice navigation tool for visualisation of fragments in your application. Requires specification when a new fragment is created. </w:t>
       </w:r>
     </w:p>
     <w:sectPr>

</xml_diff>